<commit_message>
Documento word con pasos git terminado
</commit_message>
<xml_diff>
--- a/Pasos-git.docx
+++ b/Pasos-git.docx
@@ -7,89 +7,97 @@
         <w:rPr>
           <w:rFonts w:ascii="Calibri" w:hAnsi="Calibri" w:cs="Calibri"/>
           <w:b/>
+          <w:sz w:val="32"/>
+          <w:szCs w:val="32"/>
           <w:u w:val="single"/>
           <w:lang w:val="es-ES"/>
         </w:rPr>
       </w:pPr>
       <w:r>
+        <w:rPr>
+          <w:rFonts w:ascii="Calibri" w:hAnsi="Calibri" w:cs="Calibri"/>
+          <w:b/>
+          <w:sz w:val="32"/>
+          <w:szCs w:val="32"/>
+          <w:u w:val="single"/>
+          <w:lang w:val="es-ES"/>
+        </w:rPr>
+        <w:t>PASOS CON EL GIT</w:t>
+      </w:r>
+    </w:p>
+    <w:p>
+      <w:pPr>
         <w:rPr>
           <w:rFonts w:ascii="Calibri" w:hAnsi="Calibri" w:cs="Calibri"/>
           <w:b/>
           <w:u w:val="single"/>
           <w:lang w:val="es-ES"/>
         </w:rPr>
-        <w:t>PASOS CON EL GIT</w:t>
-      </w:r>
+      </w:pPr>
+    </w:p>
+    <w:p>
+      <w:pPr>
+        <w:rPr>
+          <w:rFonts w:ascii="Calibri" w:hAnsi="Calibri" w:cs="Calibri"/>
+          <w:lang w:val="es-ES"/>
+        </w:rPr>
+      </w:pPr>
+      <w:r>
+        <w:rPr>
+          <w:rFonts w:ascii="Calibri" w:hAnsi="Calibri" w:cs="Calibri"/>
+          <w:lang w:val="es-ES"/>
+        </w:rPr>
+        <w:t xml:space="preserve">Trabajaremos con el </w:t>
+      </w:r>
+      <w:proofErr w:type="spellStart"/>
+      <w:r>
+        <w:rPr>
+          <w:rFonts w:ascii="Calibri" w:hAnsi="Calibri" w:cs="Calibri"/>
+          <w:lang w:val="es-ES"/>
+        </w:rPr>
+        <w:t>git</w:t>
+      </w:r>
+      <w:proofErr w:type="spellEnd"/>
+      <w:r>
+        <w:rPr>
+          <w:rFonts w:ascii="Calibri" w:hAnsi="Calibri" w:cs="Calibri"/>
+          <w:lang w:val="es-ES"/>
+        </w:rPr>
+        <w:t xml:space="preserve"> por comandos desde la terminal. </w:t>
+      </w:r>
+    </w:p>
+    <w:p>
+      <w:pPr>
+        <w:rPr>
+          <w:rFonts w:ascii="Calibri" w:hAnsi="Calibri" w:cs="Calibri"/>
+          <w:lang w:val="es-ES"/>
+        </w:rPr>
+      </w:pPr>
+    </w:p>
+    <w:p>
+      <w:pPr>
+        <w:rPr>
+          <w:rFonts w:ascii="Calibri" w:hAnsi="Calibri" w:cs="Calibri"/>
+          <w:lang w:val="es-ES"/>
+        </w:rPr>
+      </w:pPr>
     </w:p>
     <w:p>
       <w:pPr>
         <w:rPr>
           <w:rFonts w:ascii="Calibri" w:hAnsi="Calibri" w:cs="Calibri"/>
           <w:b/>
-          <w:u w:val="single"/>
-          <w:lang w:val="es-ES"/>
-        </w:rPr>
-      </w:pPr>
-    </w:p>
-    <w:p>
-      <w:pPr>
-        <w:rPr>
-          <w:rFonts w:ascii="Calibri" w:hAnsi="Calibri" w:cs="Calibri"/>
-          <w:lang w:val="es-ES"/>
-        </w:rPr>
-      </w:pPr>
-      <w:r>
-        <w:rPr>
-          <w:rFonts w:ascii="Calibri" w:hAnsi="Calibri" w:cs="Calibri"/>
-          <w:lang w:val="es-ES"/>
-        </w:rPr>
-        <w:t xml:space="preserve">Trabajaremos con el </w:t>
-      </w:r>
-      <w:proofErr w:type="spellStart"/>
-      <w:r>
-        <w:rPr>
-          <w:rFonts w:ascii="Calibri" w:hAnsi="Calibri" w:cs="Calibri"/>
-          <w:lang w:val="es-ES"/>
-        </w:rPr>
-        <w:t>git</w:t>
-      </w:r>
-      <w:proofErr w:type="spellEnd"/>
-      <w:r>
-        <w:rPr>
-          <w:rFonts w:ascii="Calibri" w:hAnsi="Calibri" w:cs="Calibri"/>
-          <w:lang w:val="es-ES"/>
-        </w:rPr>
-        <w:t xml:space="preserve"> por comandos desde la terminal. </w:t>
-      </w:r>
-    </w:p>
-    <w:p>
-      <w:pPr>
-        <w:rPr>
-          <w:rFonts w:ascii="Calibri" w:hAnsi="Calibri" w:cs="Calibri"/>
-          <w:lang w:val="es-ES"/>
-        </w:rPr>
-      </w:pPr>
-    </w:p>
-    <w:p>
-      <w:pPr>
-        <w:rPr>
-          <w:rFonts w:ascii="Calibri" w:hAnsi="Calibri" w:cs="Calibri"/>
-          <w:lang w:val="es-ES"/>
-        </w:rPr>
-      </w:pPr>
-    </w:p>
-    <w:p>
-      <w:pPr>
+          <w:sz w:val="28"/>
+          <w:szCs w:val="28"/>
+          <w:lang w:val="es-ES"/>
+        </w:rPr>
+      </w:pPr>
+      <w:r>
         <w:rPr>
           <w:rFonts w:ascii="Calibri" w:hAnsi="Calibri" w:cs="Calibri"/>
           <w:b/>
-          <w:lang w:val="es-ES"/>
-        </w:rPr>
-      </w:pPr>
-      <w:r>
-        <w:rPr>
-          <w:rFonts w:ascii="Calibri" w:hAnsi="Calibri" w:cs="Calibri"/>
-          <w:b/>
+          <w:sz w:val="28"/>
+          <w:szCs w:val="28"/>
           <w:lang w:val="es-ES"/>
         </w:rPr>
         <w:t>Clonar repositorio y prepararlo para trabajar en nuestra rama</w:t>
@@ -1073,26 +1081,23 @@
           <w:rFonts w:ascii="Calibri" w:hAnsi="Calibri" w:cs="Calibri"/>
           <w:lang w:val="es-ES"/>
         </w:rPr>
-        <w:t>)</w:t>
-      </w:r>
-      <w:r>
-        <w:rPr>
-          <w:rFonts w:ascii="Calibri" w:hAnsi="Calibri" w:cs="Calibri"/>
-          <w:lang w:val="es-ES"/>
-        </w:rPr>
-        <w:t xml:space="preserve">. </w:t>
-      </w:r>
-      <w:r>
-        <w:rPr>
-          <w:rFonts w:ascii="Calibri" w:hAnsi="Calibri" w:cs="Calibri"/>
-          <w:lang w:val="es-ES"/>
-        </w:rPr>
-        <w:t>Entonces utilizo el comando</w:t>
-      </w:r>
-      <w:r>
-        <w:rPr>
-          <w:rFonts w:ascii="Calibri" w:hAnsi="Calibri" w:cs="Calibri"/>
-          <w:lang w:val="es-ES"/>
+        <w:t xml:space="preserve">). Entonces utilizo el comando </w:t>
+      </w:r>
+      <w:proofErr w:type="spellStart"/>
+      <w:r>
+        <w:rPr>
+          <w:rFonts w:ascii="Calibri" w:hAnsi="Calibri" w:cs="Calibri"/>
+          <w:color w:val="000000"/>
+          <w:highlight w:val="lightGray"/>
+        </w:rPr>
+        <w:t>git</w:t>
+      </w:r>
+      <w:proofErr w:type="spellEnd"/>
+      <w:r>
+        <w:rPr>
+          <w:rFonts w:ascii="Calibri" w:hAnsi="Calibri" w:cs="Calibri"/>
+          <w:color w:val="000000"/>
+          <w:highlight w:val="lightGray"/>
         </w:rPr>
         <w:t xml:space="preserve"> </w:t>
       </w:r>
@@ -1103,7 +1108,7 @@
           <w:color w:val="000000"/>
           <w:highlight w:val="lightGray"/>
         </w:rPr>
-        <w:t>git</w:t>
+        <w:t>merge</w:t>
       </w:r>
       <w:proofErr w:type="spellEnd"/>
       <w:r>
@@ -1121,24 +1126,6 @@
           <w:color w:val="000000"/>
           <w:highlight w:val="lightGray"/>
         </w:rPr>
-        <w:t>merge</w:t>
-      </w:r>
-      <w:proofErr w:type="spellEnd"/>
-      <w:r>
-        <w:rPr>
-          <w:rFonts w:ascii="Calibri" w:hAnsi="Calibri" w:cs="Calibri"/>
-          <w:color w:val="000000"/>
-          <w:highlight w:val="lightGray"/>
-        </w:rPr>
-        <w:t xml:space="preserve"> </w:t>
-      </w:r>
-      <w:proofErr w:type="spellStart"/>
-      <w:r>
-        <w:rPr>
-          <w:rFonts w:ascii="Calibri" w:hAnsi="Calibri" w:cs="Calibri"/>
-          <w:color w:val="000000"/>
-          <w:highlight w:val="lightGray"/>
-        </w:rPr>
         <w:t>develop</w:t>
       </w:r>
       <w:proofErr w:type="spellEnd"/>
@@ -1172,6 +1159,8 @@
         <w:rPr>
           <w:rFonts w:ascii="Calibri" w:hAnsi="Calibri" w:cs="Calibri"/>
           <w:b/>
+          <w:sz w:val="28"/>
+          <w:szCs w:val="28"/>
           <w:lang w:val="es-ES"/>
         </w:rPr>
       </w:pPr>
@@ -1179,11 +1168,23 @@
         <w:rPr>
           <w:rFonts w:ascii="Calibri" w:hAnsi="Calibri" w:cs="Calibri"/>
           <w:b/>
+          <w:sz w:val="28"/>
+          <w:szCs w:val="28"/>
           <w:lang w:val="es-ES"/>
         </w:rPr>
         <w:lastRenderedPageBreak/>
         <w:t>Cada vez que vayamos a trabajar</w:t>
       </w:r>
+      <w:r>
+        <w:rPr>
+          <w:rFonts w:ascii="Calibri" w:hAnsi="Calibri" w:cs="Calibri"/>
+          <w:b/>
+          <w:sz w:val="28"/>
+          <w:szCs w:val="28"/>
+          <w:lang w:val="es-ES"/>
+        </w:rPr>
+        <w:t xml:space="preserve"> (IMPORTANTE)</w:t>
+      </w:r>
     </w:p>
     <w:p>
       <w:pPr>
@@ -1270,485 +1271,502 @@
           <w:rFonts w:ascii="Calibri" w:hAnsi="Calibri" w:cs="Calibri"/>
           <w:lang w:val="es-ES"/>
         </w:rPr>
-        <w:t xml:space="preserve">todo lo </w:t>
+        <w:t xml:space="preserve">todo lo que haya en la </w:t>
+      </w:r>
+      <w:r>
+        <w:rPr>
+          <w:rFonts w:ascii="Calibri" w:hAnsi="Calibri" w:cs="Calibri"/>
+          <w:u w:val="single"/>
+          <w:lang w:val="es-ES"/>
+        </w:rPr>
+        <w:t xml:space="preserve">rama </w:t>
+      </w:r>
+      <w:proofErr w:type="spellStart"/>
+      <w:r>
+        <w:rPr>
+          <w:rFonts w:ascii="Calibri" w:hAnsi="Calibri" w:cs="Calibri"/>
+          <w:u w:val="single"/>
+          <w:lang w:val="es-ES"/>
+        </w:rPr>
+        <w:t>develop</w:t>
+      </w:r>
+      <w:proofErr w:type="spellEnd"/>
+    </w:p>
+    <w:p>
+      <w:pPr>
+        <w:rPr>
+          <w:rFonts w:ascii="Calibri" w:eastAsia="Times New Roman" w:hAnsi="Calibri" w:cs="Calibri"/>
+          <w:lang w:val="es-ES" w:eastAsia="es-ES_tradnl"/>
+        </w:rPr>
+      </w:pPr>
+    </w:p>
+    <w:p>
+      <w:pPr>
+        <w:rPr>
+          <w:rFonts w:ascii="Calibri" w:hAnsi="Calibri" w:cs="Calibri"/>
+          <w:lang w:val="es-ES"/>
+        </w:rPr>
+      </w:pPr>
+      <w:r>
+        <w:rPr>
+          <w:rFonts w:ascii="Calibri" w:eastAsia="Times New Roman" w:hAnsi="Calibri" w:cs="Calibri"/>
+          <w:lang w:val="es-ES" w:eastAsia="es-ES_tradnl"/>
+        </w:rPr>
+        <w:t xml:space="preserve">2º. </w:t>
+      </w:r>
+      <w:r>
+        <w:rPr>
+          <w:rFonts w:ascii="Calibri" w:hAnsi="Calibri" w:cs="Calibri"/>
+          <w:lang w:val="es-ES"/>
+        </w:rPr>
+        <w:t xml:space="preserve">Cambiamos a la </w:t>
+      </w:r>
+      <w:r>
+        <w:rPr>
+          <w:rFonts w:ascii="Calibri" w:hAnsi="Calibri" w:cs="Calibri"/>
+          <w:u w:val="single"/>
+          <w:lang w:val="es-ES"/>
+        </w:rPr>
+        <w:t xml:space="preserve">rama </w:t>
+      </w:r>
+      <w:proofErr w:type="spellStart"/>
+      <w:r>
+        <w:rPr>
+          <w:rFonts w:ascii="Calibri" w:hAnsi="Calibri" w:cs="Calibri"/>
+          <w:u w:val="single"/>
+          <w:lang w:val="es-ES"/>
+        </w:rPr>
+        <w:t>develop</w:t>
+      </w:r>
+      <w:r>
+        <w:rPr>
+          <w:rFonts w:ascii="Calibri" w:hAnsi="Calibri" w:cs="Calibri"/>
+          <w:u w:val="single"/>
+          <w:lang w:val="es-ES"/>
+        </w:rPr>
+        <w:t>estefania</w:t>
+      </w:r>
+      <w:proofErr w:type="spellEnd"/>
+      <w:r>
+        <w:rPr>
+          <w:rFonts w:ascii="Calibri" w:hAnsi="Calibri" w:cs="Calibri"/>
+          <w:lang w:val="es-ES"/>
+        </w:rPr>
+        <w:t xml:space="preserve"> con </w:t>
+      </w:r>
+      <w:proofErr w:type="spellStart"/>
+      <w:r>
+        <w:rPr>
+          <w:rFonts w:ascii="Calibri" w:hAnsi="Calibri" w:cs="Calibri"/>
+          <w:highlight w:val="lightGray"/>
+          <w:lang w:val="es-ES"/>
+        </w:rPr>
+        <w:t>git</w:t>
+      </w:r>
+      <w:proofErr w:type="spellEnd"/>
+      <w:r>
+        <w:rPr>
+          <w:rFonts w:ascii="Calibri" w:hAnsi="Calibri" w:cs="Calibri"/>
+          <w:highlight w:val="lightGray"/>
+          <w:lang w:val="es-ES"/>
+        </w:rPr>
+        <w:t xml:space="preserve"> </w:t>
+      </w:r>
+      <w:proofErr w:type="spellStart"/>
+      <w:r>
+        <w:rPr>
+          <w:rFonts w:ascii="Calibri" w:hAnsi="Calibri" w:cs="Calibri"/>
+          <w:highlight w:val="lightGray"/>
+          <w:lang w:val="es-ES"/>
+        </w:rPr>
+        <w:t>checkout</w:t>
+      </w:r>
+      <w:proofErr w:type="spellEnd"/>
+      <w:r>
+        <w:rPr>
+          <w:rFonts w:ascii="Calibri" w:hAnsi="Calibri" w:cs="Calibri"/>
+          <w:highlight w:val="lightGray"/>
+          <w:lang w:val="es-ES"/>
+        </w:rPr>
+        <w:t xml:space="preserve"> </w:t>
+      </w:r>
+      <w:proofErr w:type="spellStart"/>
+      <w:r>
+        <w:rPr>
+          <w:rFonts w:ascii="Calibri" w:hAnsi="Calibri" w:cs="Calibri"/>
+          <w:highlight w:val="lightGray"/>
+          <w:lang w:val="es-ES"/>
+        </w:rPr>
+        <w:t>develop</w:t>
+      </w:r>
+      <w:r>
+        <w:rPr>
+          <w:rFonts w:ascii="Calibri" w:hAnsi="Calibri" w:cs="Calibri"/>
+          <w:highlight w:val="lightGray"/>
+          <w:lang w:val="es-ES"/>
+        </w:rPr>
+        <w:t>estefania</w:t>
+      </w:r>
+      <w:proofErr w:type="spellEnd"/>
+      <w:r>
+        <w:rPr>
+          <w:rFonts w:ascii="Calibri" w:hAnsi="Calibri" w:cs="Calibri"/>
+          <w:highlight w:val="lightGray"/>
+          <w:lang w:val="es-ES"/>
+        </w:rPr>
+        <w:t xml:space="preserve"> </w:t>
+      </w:r>
+      <w:r>
+        <w:rPr>
+          <w:rFonts w:ascii="Calibri" w:hAnsi="Calibri" w:cs="Calibri"/>
+          <w:lang w:val="es-ES"/>
+        </w:rPr>
+        <w:t xml:space="preserve">(o </w:t>
+      </w:r>
+      <w:proofErr w:type="spellStart"/>
+      <w:r>
+        <w:rPr>
+          <w:rFonts w:ascii="Calibri" w:hAnsi="Calibri" w:cs="Calibri"/>
+          <w:lang w:val="es-ES"/>
+        </w:rPr>
+        <w:t>developjuan</w:t>
+      </w:r>
+      <w:proofErr w:type="spellEnd"/>
+      <w:r>
+        <w:rPr>
+          <w:rFonts w:ascii="Calibri" w:hAnsi="Calibri" w:cs="Calibri"/>
+          <w:lang w:val="es-ES"/>
+        </w:rPr>
+        <w:t xml:space="preserve"> o </w:t>
+      </w:r>
+      <w:proofErr w:type="spellStart"/>
+      <w:r>
+        <w:rPr>
+          <w:rFonts w:ascii="Calibri" w:hAnsi="Calibri" w:cs="Calibri"/>
+          <w:lang w:val="es-ES"/>
+        </w:rPr>
+        <w:t>developvane</w:t>
+      </w:r>
+      <w:proofErr w:type="spellEnd"/>
+      <w:r>
+        <w:rPr>
+          <w:rFonts w:ascii="Calibri" w:hAnsi="Calibri" w:cs="Calibri"/>
+          <w:lang w:val="es-ES"/>
+        </w:rPr>
+        <w:t xml:space="preserve">). No haría hacer un </w:t>
+      </w:r>
+      <w:proofErr w:type="spellStart"/>
+      <w:r>
+        <w:rPr>
+          <w:rFonts w:ascii="Calibri" w:hAnsi="Calibri" w:cs="Calibri"/>
+          <w:lang w:val="es-ES"/>
+        </w:rPr>
+        <w:t>git</w:t>
+      </w:r>
+      <w:proofErr w:type="spellEnd"/>
+      <w:r>
+        <w:rPr>
+          <w:rFonts w:ascii="Calibri" w:hAnsi="Calibri" w:cs="Calibri"/>
+          <w:lang w:val="es-ES"/>
+        </w:rPr>
+        <w:t xml:space="preserve"> </w:t>
+      </w:r>
+      <w:proofErr w:type="spellStart"/>
+      <w:r>
+        <w:rPr>
+          <w:rFonts w:ascii="Calibri" w:hAnsi="Calibri" w:cs="Calibri"/>
+          <w:lang w:val="es-ES"/>
+        </w:rPr>
+        <w:t>pull</w:t>
+      </w:r>
+      <w:proofErr w:type="spellEnd"/>
+      <w:r>
+        <w:rPr>
+          <w:rFonts w:ascii="Calibri" w:hAnsi="Calibri" w:cs="Calibri"/>
+          <w:lang w:val="es-ES"/>
+        </w:rPr>
+        <w:t xml:space="preserve"> porque en nuestra rama solo estamos trabajando nosotros. Directamente hacemos un </w:t>
+      </w:r>
+      <w:proofErr w:type="spellStart"/>
+      <w:r>
+        <w:rPr>
+          <w:rFonts w:ascii="Calibri" w:hAnsi="Calibri" w:cs="Calibri"/>
+          <w:lang w:val="es-ES"/>
+        </w:rPr>
+        <w:t>merge</w:t>
+      </w:r>
+      <w:proofErr w:type="spellEnd"/>
+      <w:r>
+        <w:rPr>
+          <w:rFonts w:ascii="Calibri" w:hAnsi="Calibri" w:cs="Calibri"/>
+          <w:lang w:val="es-ES"/>
+        </w:rPr>
+        <w:t xml:space="preserve"> para actualizarla con lo que haya en </w:t>
+      </w:r>
+      <w:proofErr w:type="spellStart"/>
+      <w:r>
+        <w:rPr>
+          <w:rFonts w:ascii="Calibri" w:hAnsi="Calibri" w:cs="Calibri"/>
+          <w:lang w:val="es-ES"/>
+        </w:rPr>
+        <w:t>develop</w:t>
+      </w:r>
+      <w:proofErr w:type="spellEnd"/>
+      <w:r>
+        <w:rPr>
+          <w:rFonts w:ascii="Calibri" w:hAnsi="Calibri" w:cs="Calibri"/>
+          <w:lang w:val="es-ES"/>
+        </w:rPr>
+        <w:t>.</w:t>
+      </w:r>
+    </w:p>
+    <w:p>
+      <w:pPr>
+        <w:rPr>
+          <w:rFonts w:ascii="Calibri" w:hAnsi="Calibri" w:cs="Calibri"/>
+          <w:color w:val="000000"/>
+          <w:highlight w:val="lightGray"/>
+        </w:rPr>
+      </w:pPr>
+      <w:proofErr w:type="spellStart"/>
+      <w:r>
+        <w:rPr>
+          <w:rFonts w:ascii="Calibri" w:hAnsi="Calibri" w:cs="Calibri"/>
+          <w:color w:val="000000"/>
+          <w:highlight w:val="lightGray"/>
+        </w:rPr>
+        <w:t>git</w:t>
+      </w:r>
+      <w:proofErr w:type="spellEnd"/>
+      <w:r>
+        <w:rPr>
+          <w:rFonts w:ascii="Calibri" w:hAnsi="Calibri" w:cs="Calibri"/>
+          <w:color w:val="000000"/>
+          <w:highlight w:val="lightGray"/>
+        </w:rPr>
+        <w:t xml:space="preserve"> </w:t>
+      </w:r>
+      <w:proofErr w:type="spellStart"/>
+      <w:r>
+        <w:rPr>
+          <w:rFonts w:ascii="Calibri" w:hAnsi="Calibri" w:cs="Calibri"/>
+          <w:color w:val="000000"/>
+          <w:highlight w:val="lightGray"/>
+        </w:rPr>
+        <w:t>merge</w:t>
+      </w:r>
+      <w:proofErr w:type="spellEnd"/>
+      <w:r>
+        <w:rPr>
+          <w:rFonts w:ascii="Calibri" w:hAnsi="Calibri" w:cs="Calibri"/>
+          <w:color w:val="000000"/>
+          <w:highlight w:val="lightGray"/>
+        </w:rPr>
+        <w:t xml:space="preserve"> </w:t>
+      </w:r>
+      <w:proofErr w:type="spellStart"/>
+      <w:r>
+        <w:rPr>
+          <w:rFonts w:ascii="Calibri" w:hAnsi="Calibri" w:cs="Calibri"/>
+          <w:color w:val="000000"/>
+          <w:highlight w:val="lightGray"/>
+        </w:rPr>
+        <w:t>develop</w:t>
+      </w:r>
+      <w:proofErr w:type="spellEnd"/>
+    </w:p>
+    <w:p>
+      <w:pPr>
+        <w:rPr>
+          <w:rFonts w:ascii="Calibri" w:hAnsi="Calibri" w:cs="Calibri"/>
+          <w:color w:val="000000"/>
+        </w:rPr>
+      </w:pPr>
+    </w:p>
+    <w:p>
+      <w:pPr>
+        <w:rPr>
+          <w:rFonts w:ascii="Calibri" w:hAnsi="Calibri" w:cs="Calibri"/>
+          <w:color w:val="000000"/>
+        </w:rPr>
+      </w:pPr>
+      <w:r>
+        <w:rPr>
+          <w:rFonts w:ascii="Calibri" w:hAnsi="Calibri" w:cs="Calibri"/>
+          <w:color w:val="000000"/>
+        </w:rPr>
+        <w:t>3º. Ya lo tenemos actualizado y podemos trabajar.</w:t>
+      </w:r>
+    </w:p>
+    <w:p>
+      <w:pPr>
+        <w:rPr>
+          <w:rFonts w:ascii="Calibri" w:hAnsi="Calibri" w:cs="Calibri"/>
+          <w:color w:val="000000"/>
+        </w:rPr>
+      </w:pPr>
+      <w:r>
+        <w:rPr>
+          <w:rFonts w:ascii="Calibri" w:hAnsi="Calibri" w:cs="Calibri"/>
+          <w:color w:val="000000"/>
+        </w:rPr>
+        <w:t xml:space="preserve">*Si queremos podemos hacer un </w:t>
+      </w:r>
+      <w:proofErr w:type="spellStart"/>
+      <w:r>
+        <w:rPr>
+          <w:rFonts w:ascii="Calibri" w:hAnsi="Calibri" w:cs="Calibri"/>
+          <w:color w:val="000000"/>
+        </w:rPr>
+        <w:t>git</w:t>
+      </w:r>
+      <w:proofErr w:type="spellEnd"/>
+      <w:r>
+        <w:rPr>
+          <w:rFonts w:ascii="Calibri" w:hAnsi="Calibri" w:cs="Calibri"/>
+          <w:color w:val="000000"/>
+        </w:rPr>
+        <w:t xml:space="preserve"> </w:t>
+      </w:r>
+      <w:proofErr w:type="spellStart"/>
+      <w:proofErr w:type="gramStart"/>
+      <w:r>
+        <w:rPr>
+          <w:rFonts w:ascii="Calibri" w:hAnsi="Calibri" w:cs="Calibri"/>
+          <w:color w:val="000000"/>
+        </w:rPr>
+        <w:t>add</w:t>
+      </w:r>
+      <w:proofErr w:type="spellEnd"/>
+      <w:r>
+        <w:rPr>
+          <w:rFonts w:ascii="Calibri" w:hAnsi="Calibri" w:cs="Calibri"/>
+          <w:color w:val="000000"/>
+        </w:rPr>
+        <w:t xml:space="preserve"> .</w:t>
+      </w:r>
+      <w:proofErr w:type="gramEnd"/>
+      <w:r>
+        <w:rPr>
+          <w:rFonts w:ascii="Calibri" w:hAnsi="Calibri" w:cs="Calibri"/>
+          <w:color w:val="000000"/>
+        </w:rPr>
+        <w:t xml:space="preserve"> y un </w:t>
+      </w:r>
+      <w:proofErr w:type="spellStart"/>
+      <w:r>
+        <w:rPr>
+          <w:rFonts w:ascii="Calibri" w:hAnsi="Calibri" w:cs="Calibri"/>
+          <w:color w:val="000000"/>
+        </w:rPr>
+        <w:t>git</w:t>
+      </w:r>
+      <w:proofErr w:type="spellEnd"/>
+      <w:r>
+        <w:rPr>
+          <w:rFonts w:ascii="Calibri" w:hAnsi="Calibri" w:cs="Calibri"/>
+          <w:color w:val="000000"/>
+        </w:rPr>
+        <w:t xml:space="preserve"> </w:t>
+      </w:r>
+      <w:proofErr w:type="spellStart"/>
+      <w:proofErr w:type="gramStart"/>
+      <w:r>
+        <w:rPr>
+          <w:rFonts w:ascii="Calibri" w:hAnsi="Calibri" w:cs="Calibri"/>
+          <w:color w:val="000000"/>
+        </w:rPr>
+        <w:t>commit</w:t>
+      </w:r>
+      <w:proofErr w:type="spellEnd"/>
+      <w:proofErr w:type="gramEnd"/>
+      <w:r>
+        <w:rPr>
+          <w:rFonts w:ascii="Calibri" w:hAnsi="Calibri" w:cs="Calibri"/>
+          <w:color w:val="000000"/>
+        </w:rPr>
+        <w:t xml:space="preserve"> pero en principio no haría falta. </w:t>
+      </w:r>
+    </w:p>
+    <w:p>
+      <w:pPr>
+        <w:rPr>
+          <w:rFonts w:ascii="Calibri" w:eastAsia="Times New Roman" w:hAnsi="Calibri" w:cs="Calibri"/>
+          <w:lang w:val="es-ES" w:eastAsia="es-ES_tradnl"/>
+        </w:rPr>
+      </w:pPr>
+    </w:p>
+    <w:p>
+      <w:pPr>
+        <w:rPr>
+          <w:rFonts w:ascii="Calibri" w:eastAsia="Times New Roman" w:hAnsi="Calibri" w:cs="Calibri"/>
+          <w:lang w:val="es-ES" w:eastAsia="es-ES_tradnl"/>
+        </w:rPr>
+      </w:pPr>
+    </w:p>
+    <w:p>
+      <w:pPr>
+        <w:rPr>
+          <w:rFonts w:ascii="Calibri" w:hAnsi="Calibri" w:cs="Calibri"/>
+          <w:b/>
+          <w:sz w:val="28"/>
+          <w:szCs w:val="28"/>
+          <w:lang w:val="es-ES"/>
+        </w:rPr>
+      </w:pPr>
+      <w:r>
+        <w:rPr>
+          <w:rFonts w:ascii="Calibri" w:hAnsi="Calibri" w:cs="Calibri"/>
+          <w:b/>
+          <w:sz w:val="28"/>
+          <w:szCs w:val="28"/>
+          <w:lang w:val="es-ES"/>
+        </w:rPr>
+        <w:t>Cada vez que acabemos de hacer cambios</w:t>
       </w:r>
       <w:bookmarkStart w:id="0" w:name="_GoBack"/>
       <w:bookmarkEnd w:id="0"/>
       <w:r>
         <w:rPr>
           <w:rFonts w:ascii="Calibri" w:hAnsi="Calibri" w:cs="Calibri"/>
-          <w:lang w:val="es-ES"/>
-        </w:rPr>
-        <w:t xml:space="preserve">que haya en la </w:t>
-      </w:r>
-      <w:r>
-        <w:rPr>
-          <w:rFonts w:ascii="Calibri" w:hAnsi="Calibri" w:cs="Calibri"/>
-          <w:u w:val="single"/>
-          <w:lang w:val="es-ES"/>
-        </w:rPr>
-        <w:t xml:space="preserve">rama </w:t>
-      </w:r>
-      <w:proofErr w:type="spellStart"/>
-      <w:r>
-        <w:rPr>
-          <w:rFonts w:ascii="Calibri" w:hAnsi="Calibri" w:cs="Calibri"/>
-          <w:u w:val="single"/>
-          <w:lang w:val="es-ES"/>
-        </w:rPr>
-        <w:t>develop</w:t>
-      </w:r>
-      <w:proofErr w:type="spellEnd"/>
-      <w:r>
-        <w:rPr>
-          <w:rFonts w:ascii="Calibri" w:hAnsi="Calibri" w:cs="Calibri"/>
-          <w:lang w:val="es-ES"/>
-        </w:rPr>
-        <w:t xml:space="preserve">. </w:t>
-      </w:r>
-    </w:p>
-    <w:p>
-      <w:pPr>
-        <w:rPr>
-          <w:rFonts w:ascii="Calibri" w:eastAsia="Times New Roman" w:hAnsi="Calibri" w:cs="Calibri"/>
-          <w:lang w:val="es-ES" w:eastAsia="es-ES_tradnl"/>
-        </w:rPr>
-      </w:pPr>
-    </w:p>
-    <w:p>
-      <w:pPr>
-        <w:rPr>
-          <w:rFonts w:ascii="Calibri" w:hAnsi="Calibri" w:cs="Calibri"/>
-          <w:lang w:val="es-ES"/>
-        </w:rPr>
-      </w:pPr>
-      <w:r>
-        <w:rPr>
-          <w:rFonts w:ascii="Calibri" w:eastAsia="Times New Roman" w:hAnsi="Calibri" w:cs="Calibri"/>
-          <w:lang w:val="es-ES" w:eastAsia="es-ES_tradnl"/>
-        </w:rPr>
-        <w:t xml:space="preserve">2º. </w:t>
-      </w:r>
-      <w:r>
-        <w:rPr>
-          <w:rFonts w:ascii="Calibri" w:hAnsi="Calibri" w:cs="Calibri"/>
-          <w:lang w:val="es-ES"/>
-        </w:rPr>
-        <w:t xml:space="preserve">Cambiamos a la </w:t>
-      </w:r>
-      <w:r>
-        <w:rPr>
-          <w:rFonts w:ascii="Calibri" w:hAnsi="Calibri" w:cs="Calibri"/>
-          <w:u w:val="single"/>
-          <w:lang w:val="es-ES"/>
-        </w:rPr>
-        <w:t xml:space="preserve">rama </w:t>
-      </w:r>
-      <w:proofErr w:type="spellStart"/>
-      <w:r>
-        <w:rPr>
-          <w:rFonts w:ascii="Calibri" w:hAnsi="Calibri" w:cs="Calibri"/>
-          <w:u w:val="single"/>
-          <w:lang w:val="es-ES"/>
-        </w:rPr>
-        <w:t>develop</w:t>
-      </w:r>
-      <w:r>
-        <w:rPr>
-          <w:rFonts w:ascii="Calibri" w:hAnsi="Calibri" w:cs="Calibri"/>
-          <w:u w:val="single"/>
-          <w:lang w:val="es-ES"/>
-        </w:rPr>
-        <w:t>estefania</w:t>
-      </w:r>
-      <w:proofErr w:type="spellEnd"/>
-      <w:r>
-        <w:rPr>
-          <w:rFonts w:ascii="Calibri" w:hAnsi="Calibri" w:cs="Calibri"/>
-          <w:lang w:val="es-ES"/>
-        </w:rPr>
-        <w:t xml:space="preserve"> con </w:t>
-      </w:r>
-      <w:proofErr w:type="spellStart"/>
-      <w:r>
-        <w:rPr>
-          <w:rFonts w:ascii="Calibri" w:hAnsi="Calibri" w:cs="Calibri"/>
-          <w:highlight w:val="lightGray"/>
-          <w:lang w:val="es-ES"/>
-        </w:rPr>
-        <w:t>git</w:t>
-      </w:r>
-      <w:proofErr w:type="spellEnd"/>
-      <w:r>
-        <w:rPr>
-          <w:rFonts w:ascii="Calibri" w:hAnsi="Calibri" w:cs="Calibri"/>
-          <w:highlight w:val="lightGray"/>
-          <w:lang w:val="es-ES"/>
-        </w:rPr>
-        <w:t xml:space="preserve"> </w:t>
-      </w:r>
-      <w:proofErr w:type="spellStart"/>
-      <w:r>
-        <w:rPr>
-          <w:rFonts w:ascii="Calibri" w:hAnsi="Calibri" w:cs="Calibri"/>
-          <w:highlight w:val="lightGray"/>
-          <w:lang w:val="es-ES"/>
-        </w:rPr>
-        <w:t>checkout</w:t>
-      </w:r>
-      <w:proofErr w:type="spellEnd"/>
-      <w:r>
-        <w:rPr>
-          <w:rFonts w:ascii="Calibri" w:hAnsi="Calibri" w:cs="Calibri"/>
-          <w:highlight w:val="lightGray"/>
-          <w:lang w:val="es-ES"/>
-        </w:rPr>
-        <w:t xml:space="preserve"> </w:t>
-      </w:r>
-      <w:proofErr w:type="spellStart"/>
-      <w:r>
-        <w:rPr>
-          <w:rFonts w:ascii="Calibri" w:hAnsi="Calibri" w:cs="Calibri"/>
-          <w:highlight w:val="lightGray"/>
-          <w:lang w:val="es-ES"/>
-        </w:rPr>
-        <w:t>develop</w:t>
-      </w:r>
-      <w:r>
-        <w:rPr>
-          <w:rFonts w:ascii="Calibri" w:hAnsi="Calibri" w:cs="Calibri"/>
-          <w:highlight w:val="lightGray"/>
-          <w:lang w:val="es-ES"/>
-        </w:rPr>
-        <w:t>estefania</w:t>
-      </w:r>
-      <w:proofErr w:type="spellEnd"/>
-      <w:r>
-        <w:rPr>
-          <w:rFonts w:ascii="Calibri" w:hAnsi="Calibri" w:cs="Calibri"/>
-          <w:highlight w:val="lightGray"/>
-          <w:lang w:val="es-ES"/>
-        </w:rPr>
-        <w:t xml:space="preserve"> </w:t>
-      </w:r>
-      <w:r>
-        <w:rPr>
-          <w:rFonts w:ascii="Calibri" w:hAnsi="Calibri" w:cs="Calibri"/>
-          <w:lang w:val="es-ES"/>
-        </w:rPr>
-        <w:t xml:space="preserve">(o </w:t>
-      </w:r>
-      <w:proofErr w:type="spellStart"/>
-      <w:r>
-        <w:rPr>
-          <w:rFonts w:ascii="Calibri" w:hAnsi="Calibri" w:cs="Calibri"/>
-          <w:lang w:val="es-ES"/>
-        </w:rPr>
-        <w:t>developjuan</w:t>
-      </w:r>
-      <w:proofErr w:type="spellEnd"/>
-      <w:r>
-        <w:rPr>
-          <w:rFonts w:ascii="Calibri" w:hAnsi="Calibri" w:cs="Calibri"/>
-          <w:lang w:val="es-ES"/>
-        </w:rPr>
-        <w:t xml:space="preserve"> o </w:t>
-      </w:r>
-      <w:proofErr w:type="spellStart"/>
-      <w:r>
-        <w:rPr>
-          <w:rFonts w:ascii="Calibri" w:hAnsi="Calibri" w:cs="Calibri"/>
-          <w:lang w:val="es-ES"/>
-        </w:rPr>
-        <w:t>developvane</w:t>
-      </w:r>
-      <w:proofErr w:type="spellEnd"/>
-      <w:r>
-        <w:rPr>
-          <w:rFonts w:ascii="Calibri" w:hAnsi="Calibri" w:cs="Calibri"/>
-          <w:lang w:val="es-ES"/>
-        </w:rPr>
-        <w:t>).</w:t>
-      </w:r>
-      <w:r>
-        <w:rPr>
-          <w:rFonts w:ascii="Calibri" w:hAnsi="Calibri" w:cs="Calibri"/>
-          <w:lang w:val="es-ES"/>
-        </w:rPr>
-        <w:t xml:space="preserve"> No haría hacer un </w:t>
-      </w:r>
-      <w:proofErr w:type="spellStart"/>
-      <w:r>
-        <w:rPr>
-          <w:rFonts w:ascii="Calibri" w:hAnsi="Calibri" w:cs="Calibri"/>
-          <w:lang w:val="es-ES"/>
-        </w:rPr>
-        <w:t>git</w:t>
-      </w:r>
-      <w:proofErr w:type="spellEnd"/>
-      <w:r>
-        <w:rPr>
-          <w:rFonts w:ascii="Calibri" w:hAnsi="Calibri" w:cs="Calibri"/>
-          <w:lang w:val="es-ES"/>
-        </w:rPr>
-        <w:t xml:space="preserve"> </w:t>
-      </w:r>
-      <w:proofErr w:type="spellStart"/>
-      <w:r>
-        <w:rPr>
-          <w:rFonts w:ascii="Calibri" w:hAnsi="Calibri" w:cs="Calibri"/>
-          <w:lang w:val="es-ES"/>
-        </w:rPr>
-        <w:t>pull</w:t>
-      </w:r>
-      <w:proofErr w:type="spellEnd"/>
-      <w:r>
-        <w:rPr>
-          <w:rFonts w:ascii="Calibri" w:hAnsi="Calibri" w:cs="Calibri"/>
-          <w:lang w:val="es-ES"/>
-        </w:rPr>
-        <w:t xml:space="preserve"> porque en nuestra rama solo estamos trabajando nosotros. Directamente hacemos un </w:t>
-      </w:r>
-      <w:proofErr w:type="spellStart"/>
-      <w:r>
-        <w:rPr>
-          <w:rFonts w:ascii="Calibri" w:hAnsi="Calibri" w:cs="Calibri"/>
-          <w:lang w:val="es-ES"/>
-        </w:rPr>
-        <w:t>merge</w:t>
-      </w:r>
-      <w:proofErr w:type="spellEnd"/>
-      <w:r>
-        <w:rPr>
-          <w:rFonts w:ascii="Calibri" w:hAnsi="Calibri" w:cs="Calibri"/>
-          <w:lang w:val="es-ES"/>
-        </w:rPr>
-        <w:t xml:space="preserve"> para actualizarla con lo que haya en </w:t>
-      </w:r>
-      <w:proofErr w:type="spellStart"/>
-      <w:r>
-        <w:rPr>
-          <w:rFonts w:ascii="Calibri" w:hAnsi="Calibri" w:cs="Calibri"/>
-          <w:lang w:val="es-ES"/>
-        </w:rPr>
-        <w:t>develop</w:t>
-      </w:r>
-      <w:proofErr w:type="spellEnd"/>
-      <w:r>
-        <w:rPr>
-          <w:rFonts w:ascii="Calibri" w:hAnsi="Calibri" w:cs="Calibri"/>
-          <w:lang w:val="es-ES"/>
-        </w:rPr>
-        <w:t>.</w:t>
-      </w:r>
-    </w:p>
-    <w:p>
-      <w:pPr>
-        <w:rPr>
-          <w:rFonts w:ascii="Calibri" w:hAnsi="Calibri" w:cs="Calibri"/>
-          <w:color w:val="000000"/>
-          <w:highlight w:val="lightGray"/>
-        </w:rPr>
-      </w:pPr>
-      <w:proofErr w:type="spellStart"/>
-      <w:r>
-        <w:rPr>
-          <w:rFonts w:ascii="Calibri" w:hAnsi="Calibri" w:cs="Calibri"/>
-          <w:color w:val="000000"/>
-          <w:highlight w:val="lightGray"/>
-        </w:rPr>
-        <w:t>git</w:t>
-      </w:r>
-      <w:proofErr w:type="spellEnd"/>
-      <w:r>
-        <w:rPr>
-          <w:rFonts w:ascii="Calibri" w:hAnsi="Calibri" w:cs="Calibri"/>
-          <w:color w:val="000000"/>
-          <w:highlight w:val="lightGray"/>
-        </w:rPr>
-        <w:t xml:space="preserve"> </w:t>
-      </w:r>
-      <w:proofErr w:type="spellStart"/>
-      <w:r>
-        <w:rPr>
-          <w:rFonts w:ascii="Calibri" w:hAnsi="Calibri" w:cs="Calibri"/>
-          <w:color w:val="000000"/>
-          <w:highlight w:val="lightGray"/>
-        </w:rPr>
-        <w:t>merge</w:t>
-      </w:r>
-      <w:proofErr w:type="spellEnd"/>
-      <w:r>
-        <w:rPr>
-          <w:rFonts w:ascii="Calibri" w:hAnsi="Calibri" w:cs="Calibri"/>
-          <w:color w:val="000000"/>
-          <w:highlight w:val="lightGray"/>
-        </w:rPr>
-        <w:t xml:space="preserve"> </w:t>
-      </w:r>
-      <w:proofErr w:type="spellStart"/>
-      <w:r>
-        <w:rPr>
-          <w:rFonts w:ascii="Calibri" w:hAnsi="Calibri" w:cs="Calibri"/>
-          <w:color w:val="000000"/>
-          <w:highlight w:val="lightGray"/>
-        </w:rPr>
-        <w:t>develop</w:t>
-      </w:r>
-      <w:proofErr w:type="spellEnd"/>
-    </w:p>
-    <w:p>
-      <w:pPr>
-        <w:rPr>
-          <w:rFonts w:ascii="Calibri" w:hAnsi="Calibri" w:cs="Calibri"/>
-          <w:color w:val="000000"/>
-        </w:rPr>
-      </w:pPr>
-    </w:p>
-    <w:p>
-      <w:pPr>
-        <w:rPr>
-          <w:rFonts w:ascii="Calibri" w:hAnsi="Calibri" w:cs="Calibri"/>
-          <w:color w:val="000000"/>
-        </w:rPr>
-      </w:pPr>
-      <w:r>
-        <w:rPr>
-          <w:rFonts w:ascii="Calibri" w:hAnsi="Calibri" w:cs="Calibri"/>
-          <w:color w:val="000000"/>
-        </w:rPr>
-        <w:t>3º. Ya lo tenemos actualizado y podemos trabajar.</w:t>
-      </w:r>
-    </w:p>
-    <w:p>
-      <w:pPr>
-        <w:rPr>
-          <w:rFonts w:ascii="Calibri" w:hAnsi="Calibri" w:cs="Calibri"/>
-          <w:color w:val="000000"/>
-        </w:rPr>
-      </w:pPr>
-      <w:r>
-        <w:rPr>
-          <w:rFonts w:ascii="Calibri" w:hAnsi="Calibri" w:cs="Calibri"/>
-          <w:color w:val="000000"/>
-        </w:rPr>
-        <w:t xml:space="preserve">*Si queremos podemos hacer un </w:t>
-      </w:r>
-      <w:proofErr w:type="spellStart"/>
-      <w:r>
-        <w:rPr>
-          <w:rFonts w:ascii="Calibri" w:hAnsi="Calibri" w:cs="Calibri"/>
-          <w:color w:val="000000"/>
-        </w:rPr>
-        <w:t>git</w:t>
-      </w:r>
-      <w:proofErr w:type="spellEnd"/>
-      <w:r>
-        <w:rPr>
-          <w:rFonts w:ascii="Calibri" w:hAnsi="Calibri" w:cs="Calibri"/>
-          <w:color w:val="000000"/>
-        </w:rPr>
-        <w:t xml:space="preserve"> </w:t>
-      </w:r>
-      <w:proofErr w:type="spellStart"/>
+          <w:b/>
+          <w:sz w:val="28"/>
+          <w:szCs w:val="28"/>
+          <w:lang w:val="es-ES"/>
+        </w:rPr>
+        <w:t xml:space="preserve"> (</w:t>
+      </w:r>
       <w:proofErr w:type="gramStart"/>
       <w:r>
         <w:rPr>
           <w:rFonts w:ascii="Calibri" w:hAnsi="Calibri" w:cs="Calibri"/>
-          <w:color w:val="000000"/>
-        </w:rPr>
-        <w:t>add</w:t>
-      </w:r>
-      <w:proofErr w:type="spellEnd"/>
-      <w:r>
-        <w:rPr>
-          <w:rFonts w:ascii="Calibri" w:hAnsi="Calibri" w:cs="Calibri"/>
-          <w:color w:val="000000"/>
-        </w:rPr>
-        <w:t xml:space="preserve"> .</w:t>
+          <w:b/>
+          <w:sz w:val="28"/>
+          <w:szCs w:val="28"/>
+          <w:lang w:val="es-ES"/>
+        </w:rPr>
+        <w:t>asegurarnos de guardarlos</w:t>
+      </w:r>
+      <w:r>
+        <w:rPr>
+          <w:rFonts w:ascii="Calibri" w:hAnsi="Calibri" w:cs="Calibri"/>
+          <w:b/>
+          <w:sz w:val="28"/>
+          <w:szCs w:val="28"/>
+          <w:lang w:val="es-ES"/>
+        </w:rPr>
+        <w:t>!</w:t>
       </w:r>
       <w:proofErr w:type="gramEnd"/>
       <w:r>
         <w:rPr>
           <w:rFonts w:ascii="Calibri" w:hAnsi="Calibri" w:cs="Calibri"/>
-          <w:color w:val="000000"/>
-        </w:rPr>
-        <w:t xml:space="preserve"> y un </w:t>
-      </w:r>
-      <w:proofErr w:type="spellStart"/>
-      <w:r>
-        <w:rPr>
-          <w:rFonts w:ascii="Calibri" w:hAnsi="Calibri" w:cs="Calibri"/>
-          <w:color w:val="000000"/>
-        </w:rPr>
-        <w:t>git</w:t>
-      </w:r>
-      <w:proofErr w:type="spellEnd"/>
-      <w:r>
-        <w:rPr>
-          <w:rFonts w:ascii="Calibri" w:hAnsi="Calibri" w:cs="Calibri"/>
-          <w:color w:val="000000"/>
-        </w:rPr>
-        <w:t xml:space="preserve"> </w:t>
-      </w:r>
-      <w:proofErr w:type="spellStart"/>
-      <w:proofErr w:type="gramStart"/>
-      <w:r>
-        <w:rPr>
-          <w:rFonts w:ascii="Calibri" w:hAnsi="Calibri" w:cs="Calibri"/>
-          <w:color w:val="000000"/>
-        </w:rPr>
-        <w:t>commit</w:t>
-      </w:r>
-      <w:proofErr w:type="spellEnd"/>
-      <w:proofErr w:type="gramEnd"/>
-      <w:r>
-        <w:rPr>
-          <w:rFonts w:ascii="Calibri" w:hAnsi="Calibri" w:cs="Calibri"/>
-          <w:color w:val="000000"/>
-        </w:rPr>
-        <w:t xml:space="preserve"> pero en principio no haría falta. </w:t>
-      </w:r>
-    </w:p>
-    <w:p>
-      <w:pPr>
-        <w:rPr>
-          <w:rFonts w:ascii="Calibri" w:eastAsia="Times New Roman" w:hAnsi="Calibri" w:cs="Calibri"/>
-          <w:lang w:val="es-ES" w:eastAsia="es-ES_tradnl"/>
-        </w:rPr>
-      </w:pPr>
-    </w:p>
-    <w:p>
-      <w:pPr>
-        <w:rPr>
-          <w:rFonts w:ascii="Calibri" w:eastAsia="Times New Roman" w:hAnsi="Calibri" w:cs="Calibri"/>
-          <w:lang w:val="es-ES" w:eastAsia="es-ES_tradnl"/>
-        </w:rPr>
-      </w:pPr>
-    </w:p>
-    <w:p>
-      <w:pPr>
-        <w:rPr>
-          <w:rFonts w:ascii="Calibri" w:hAnsi="Calibri" w:cs="Calibri"/>
           <w:b/>
-          <w:lang w:val="es-ES"/>
-        </w:rPr>
-      </w:pPr>
-      <w:r>
-        <w:rPr>
-          <w:rFonts w:ascii="Calibri" w:hAnsi="Calibri" w:cs="Calibri"/>
-          <w:b/>
-          <w:lang w:val="es-ES"/>
-        </w:rPr>
-        <w:t>Cada vez que acabemos de hacer cambios</w:t>
-      </w:r>
-      <w:r>
-        <w:rPr>
-          <w:rFonts w:ascii="Calibri" w:hAnsi="Calibri" w:cs="Calibri"/>
-          <w:b/>
-          <w:lang w:val="es-ES"/>
-        </w:rPr>
-        <w:t xml:space="preserve"> (asegurarnos de guardarlos :P)</w:t>
+          <w:sz w:val="28"/>
+          <w:szCs w:val="28"/>
+          <w:lang w:val="es-ES"/>
+        </w:rPr>
+        <w:t>)</w:t>
       </w:r>
     </w:p>
     <w:p>
@@ -2134,6 +2152,13 @@
         </w:rPr>
         <w:t xml:space="preserve"> que es donde estará todo el proyecto.</w:t>
       </w:r>
+      <w:r>
+        <w:rPr>
+          <w:rFonts w:ascii="Calibri" w:hAnsi="Calibri" w:cs="Calibri"/>
+          <w:lang w:val="es-ES"/>
+        </w:rPr>
+        <w:t xml:space="preserve"> IMPORTANTE para que todos podamos trabajar en el mismo proyecto y ver los avances para continuar con otras cosas.</w:t>
+      </w:r>
     </w:p>
     <w:p>
       <w:pPr>
@@ -2227,6 +2252,7 @@
         </w:rPr>
         <w:t>develop</w:t>
       </w:r>
+      <w:proofErr w:type="spellEnd"/>
       <w:r>
         <w:rPr>
           <w:rFonts w:ascii="Calibri" w:hAnsi="Calibri" w:cs="Calibri"/>
@@ -2234,7 +2260,6 @@
         </w:rPr>
         <w:t>.</w:t>
       </w:r>
-      <w:proofErr w:type="spellEnd"/>
     </w:p>
     <w:p>
       <w:pPr>
@@ -2478,6 +2503,7 @@
       <w:pPr>
         <w:rPr>
           <w:rFonts w:ascii="Calibri" w:hAnsi="Calibri" w:cs="Calibri"/>
+          <w:highlight w:val="lightGray"/>
           <w:lang w:val="es-ES"/>
         </w:rPr>
       </w:pPr>
@@ -2488,6 +2514,57 @@
         </w:rPr>
         <w:t xml:space="preserve">6º. </w:t>
       </w:r>
+      <w:r>
+        <w:rPr>
+          <w:rFonts w:ascii="Calibri" w:hAnsi="Calibri" w:cs="Calibri"/>
+          <w:lang w:val="es-ES"/>
+        </w:rPr>
+        <w:t xml:space="preserve">Por último hacer un </w:t>
+      </w:r>
+      <w:proofErr w:type="spellStart"/>
+      <w:r>
+        <w:rPr>
+          <w:rFonts w:ascii="Calibri" w:hAnsi="Calibri" w:cs="Calibri"/>
+          <w:highlight w:val="lightGray"/>
+          <w:lang w:val="es-ES"/>
+        </w:rPr>
+        <w:t>git</w:t>
+      </w:r>
+      <w:proofErr w:type="spellEnd"/>
+      <w:r>
+        <w:rPr>
+          <w:rFonts w:ascii="Calibri" w:hAnsi="Calibri" w:cs="Calibri"/>
+          <w:highlight w:val="lightGray"/>
+          <w:lang w:val="es-ES"/>
+        </w:rPr>
+        <w:t xml:space="preserve"> </w:t>
+      </w:r>
+      <w:proofErr w:type="spellStart"/>
+      <w:r>
+        <w:rPr>
+          <w:rFonts w:ascii="Calibri" w:hAnsi="Calibri" w:cs="Calibri"/>
+          <w:highlight w:val="lightGray"/>
+          <w:lang w:val="es-ES"/>
+        </w:rPr>
+        <w:t>push</w:t>
+      </w:r>
+      <w:proofErr w:type="spellEnd"/>
+    </w:p>
+    <w:p>
+      <w:pPr>
+        <w:rPr>
+          <w:rFonts w:ascii="Calibri" w:hAnsi="Calibri" w:cs="Calibri"/>
+          <w:lang w:val="es-ES"/>
+        </w:rPr>
+      </w:pPr>
+    </w:p>
+    <w:p>
+      <w:pPr>
+        <w:rPr>
+          <w:rFonts w:ascii="Calibri" w:hAnsi="Calibri" w:cs="Calibri"/>
+          <w:lang w:val="es-ES"/>
+        </w:rPr>
+      </w:pPr>
     </w:p>
     <w:p>
       <w:pPr>

</xml_diff>